<commit_message>
new reactJS question added
</commit_message>
<xml_diff>
--- a/JS_snippets.docx
+++ b/JS_snippets.docx
@@ -34,7 +34,7 @@
                     <pic:cNvPicPr/>
                   </pic:nvPicPr>
                   <pic:blipFill>
-                    <a:blip r:embed="rId7"/>
+                    <a:blip r:embed="rId8"/>
                     <a:stretch>
                       <a:fillRect/>
                     </a:stretch>
@@ -76,7 +76,7 @@
                     <pic:cNvPicPr/>
                   </pic:nvPicPr>
                   <pic:blipFill>
-                    <a:blip r:embed="rId8"/>
+                    <a:blip r:embed="rId9"/>
                     <a:stretch>
                       <a:fillRect/>
                     </a:stretch>
@@ -149,7 +149,7 @@
                     <pic:cNvPicPr/>
                   </pic:nvPicPr>
                   <pic:blipFill>
-                    <a:blip r:embed="rId9"/>
+                    <a:blip r:embed="rId10"/>
                     <a:stretch>
                       <a:fillRect/>
                     </a:stretch>
@@ -274,7 +274,7 @@
                     <pic:cNvPicPr/>
                   </pic:nvPicPr>
                   <pic:blipFill>
-                    <a:blip r:embed="rId10"/>
+                    <a:blip r:embed="rId11"/>
                     <a:stretch>
                       <a:fillRect/>
                     </a:stretch>
@@ -398,7 +398,7 @@
                     <pic:cNvPicPr/>
                   </pic:nvPicPr>
                   <pic:blipFill>
-                    <a:blip r:embed="rId11"/>
+                    <a:blip r:embed="rId12"/>
                     <a:stretch>
                       <a:fillRect/>
                     </a:stretch>
@@ -419,12 +419,119 @@
         </w:drawing>
       </w:r>
     </w:p>
+    <w:p>
+      <w:r>
+        <w:t>(function(name){</w:t>
+      </w:r>
+    </w:p>
+    <w:p>
+      <w:r>
+        <w:t>            console.log(</w:t>
+      </w:r>
+      <w:r>
+        <w:t>“Hello” + name</w:t>
+      </w:r>
+      <w:r>
+        <w:t>)</w:t>
+      </w:r>
+    </w:p>
+    <w:p>
+      <w:r>
+        <w:t>        }("prashant"))</w:t>
+      </w:r>
+    </w:p>
     <w:p/>
-    <w:p>
-      <w:r>
-        <w:rPr>
-          <w:rFonts w:ascii="Segoe UI Emoji" w:hAnsi="Segoe UI Emoji" w:cs="Segoe UI Emoji"/>
-        </w:rPr>
+    <w:p/>
+    <w:p>
+      <w:pPr>
+        <w:rPr>
+          <w:rFonts w:ascii="Segoe UI Emoji" w:hAnsi="Segoe UI Emoji" w:cs="Segoe UI Emoji"/>
+        </w:rPr>
+      </w:pPr>
+    </w:p>
+    <w:p>
+      <w:pPr>
+        <w:rPr>
+          <w:rFonts w:ascii="Segoe UI Emoji" w:hAnsi="Segoe UI Emoji" w:cs="Segoe UI Emoji"/>
+        </w:rPr>
+      </w:pPr>
+    </w:p>
+    <w:p>
+      <w:pPr>
+        <w:rPr>
+          <w:rFonts w:ascii="Segoe UI Emoji" w:hAnsi="Segoe UI Emoji" w:cs="Segoe UI Emoji"/>
+        </w:rPr>
+      </w:pPr>
+    </w:p>
+    <w:p>
+      <w:pPr>
+        <w:rPr>
+          <w:rFonts w:ascii="Segoe UI Emoji" w:hAnsi="Segoe UI Emoji" w:cs="Segoe UI Emoji"/>
+        </w:rPr>
+      </w:pPr>
+    </w:p>
+    <w:p>
+      <w:pPr>
+        <w:rPr>
+          <w:rFonts w:ascii="Segoe UI Emoji" w:hAnsi="Segoe UI Emoji" w:cs="Segoe UI Emoji"/>
+        </w:rPr>
+      </w:pPr>
+    </w:p>
+    <w:p>
+      <w:pPr>
+        <w:rPr>
+          <w:rFonts w:ascii="Segoe UI Emoji" w:hAnsi="Segoe UI Emoji" w:cs="Segoe UI Emoji"/>
+        </w:rPr>
+      </w:pPr>
+    </w:p>
+    <w:p>
+      <w:pPr>
+        <w:rPr>
+          <w:rFonts w:ascii="Segoe UI Emoji" w:hAnsi="Segoe UI Emoji" w:cs="Segoe UI Emoji"/>
+        </w:rPr>
+      </w:pPr>
+    </w:p>
+    <w:p>
+      <w:pPr>
+        <w:rPr>
+          <w:rFonts w:ascii="Segoe UI Emoji" w:hAnsi="Segoe UI Emoji" w:cs="Segoe UI Emoji"/>
+        </w:rPr>
+      </w:pPr>
+    </w:p>
+    <w:p>
+      <w:pPr>
+        <w:rPr>
+          <w:rFonts w:ascii="Segoe UI Emoji" w:hAnsi="Segoe UI Emoji" w:cs="Segoe UI Emoji"/>
+        </w:rPr>
+      </w:pPr>
+    </w:p>
+    <w:p>
+      <w:pPr>
+        <w:rPr>
+          <w:rFonts w:ascii="Segoe UI Emoji" w:hAnsi="Segoe UI Emoji" w:cs="Segoe UI Emoji"/>
+        </w:rPr>
+      </w:pPr>
+    </w:p>
+    <w:p>
+      <w:pPr>
+        <w:rPr>
+          <w:rFonts w:ascii="Segoe UI Emoji" w:hAnsi="Segoe UI Emoji" w:cs="Segoe UI Emoji"/>
+        </w:rPr>
+      </w:pPr>
+    </w:p>
+    <w:p>
+      <w:pPr>
+        <w:rPr>
+          <w:rFonts w:ascii="Segoe UI Emoji" w:hAnsi="Segoe UI Emoji" w:cs="Segoe UI Emoji"/>
+        </w:rPr>
+      </w:pPr>
+    </w:p>
+    <w:p>
+      <w:r>
+        <w:rPr>
+          <w:rFonts w:ascii="Segoe UI Emoji" w:hAnsi="Segoe UI Emoji" w:cs="Segoe UI Emoji"/>
+        </w:rPr>
+        <w:lastRenderedPageBreak/>
         <w:t>🤔</w:t>
       </w:r>
       <w:r>
@@ -433,6 +540,9 @@
     </w:p>
     <w:p>
       <w:r>
+        <w:rPr>
+          <w:noProof/>
+        </w:rPr>
         <w:drawing>
           <wp:inline distT="0" distB="0" distL="0" distR="0" wp14:anchorId="561A18F7" wp14:editId="423C9C9D">
             <wp:extent cx="5029902" cy="3505689"/>
@@ -449,7 +559,7 @@
                     <pic:cNvPicPr/>
                   </pic:nvPicPr>
                   <pic:blipFill>
-                    <a:blip r:embed="rId12"/>
+                    <a:blip r:embed="rId13"/>
                     <a:stretch>
                       <a:fillRect/>
                     </a:stretch>
@@ -472,7 +582,9 @@
     </w:p>
     <w:p>
       <w:r>
-        <w:lastRenderedPageBreak/>
+        <w:rPr>
+          <w:noProof/>
+        </w:rPr>
         <w:drawing>
           <wp:inline distT="0" distB="0" distL="0" distR="0" wp14:anchorId="5F035B6F" wp14:editId="4AA75C93">
             <wp:extent cx="5731510" cy="3780155"/>
@@ -489,7 +601,7 @@
                     <pic:cNvPicPr/>
                   </pic:nvPicPr>
                   <pic:blipFill>
-                    <a:blip r:embed="rId13"/>
+                    <a:blip r:embed="rId14"/>
                     <a:stretch>
                       <a:fillRect/>
                     </a:stretch>
@@ -524,6 +636,10 @@
     </w:p>
     <w:p>
       <w:r>
+        <w:rPr>
+          <w:noProof/>
+        </w:rPr>
+        <w:lastRenderedPageBreak/>
         <w:drawing>
           <wp:inline distT="0" distB="0" distL="0" distR="0" wp14:anchorId="5DC4A106" wp14:editId="5B624915">
             <wp:extent cx="4972744" cy="2191056"/>
@@ -540,7 +656,7 @@
                     <pic:cNvPicPr/>
                   </pic:nvPicPr>
                   <pic:blipFill>
-                    <a:blip r:embed="rId14"/>
+                    <a:blip r:embed="rId15"/>
                     <a:stretch>
                       <a:fillRect/>
                     </a:stretch>
@@ -613,7 +729,6 @@
         <w:rPr>
           <w:rFonts w:ascii="Segoe UI Emoji" w:hAnsi="Segoe UI Emoji" w:cs="Segoe UI Emoji"/>
         </w:rPr>
-        <w:lastRenderedPageBreak/>
         <w:t>🤔</w:t>
       </w:r>
       <w:r>
@@ -622,6 +737,9 @@
     </w:p>
     <w:p>
       <w:r>
+        <w:rPr>
+          <w:noProof/>
+        </w:rPr>
         <w:drawing>
           <wp:inline distT="0" distB="0" distL="0" distR="0" wp14:anchorId="3362742D" wp14:editId="5E90F060">
             <wp:extent cx="5731510" cy="3454400"/>
@@ -638,7 +756,7 @@
                     <pic:cNvPicPr/>
                   </pic:nvPicPr>
                   <pic:blipFill>
-                    <a:blip r:embed="rId15"/>
+                    <a:blip r:embed="rId16"/>
                     <a:stretch>
                       <a:fillRect/>
                     </a:stretch>
@@ -661,6 +779,41 @@
     </w:p>
     <w:p>
       <w:r>
+        <w:t>const arr = [1,2,3,4,5]</w:t>
+      </w:r>
+    </w:p>
+    <w:p>
+      <w:r>
+        <w:t> </w:t>
+      </w:r>
+    </w:p>
+    <w:p>
+      <w:r>
+        <w:lastRenderedPageBreak/>
+        <w:t>const users = [</w:t>
+      </w:r>
+    </w:p>
+    <w:p>
+      <w:r>
+        <w:t>        {name : "prashant", age: 26},</w:t>
+      </w:r>
+    </w:p>
+    <w:p>
+      <w:r>
+        <w:t>        {name : "rohit", age: 37}</w:t>
+      </w:r>
+    </w:p>
+    <w:p>
+      <w:r>
+        <w:t>     ]</w:t>
+      </w:r>
+    </w:p>
+    <w:p/>
+    <w:p>
+      <w:r>
+        <w:rPr>
+          <w:noProof/>
+        </w:rPr>
         <w:drawing>
           <wp:inline distT="0" distB="0" distL="0" distR="0" wp14:anchorId="380723FB" wp14:editId="04FC35AB">
             <wp:extent cx="5382376" cy="4410691"/>
@@ -677,7 +830,7 @@
                     <pic:cNvPicPr/>
                   </pic:nvPicPr>
                   <pic:blipFill>
-                    <a:blip r:embed="rId16"/>
+                    <a:blip r:embed="rId17"/>
                     <a:stretch>
                       <a:fillRect/>
                     </a:stretch>
@@ -700,6 +853,40 @@
     </w:p>
     <w:p>
       <w:r>
+        <w:t> const users = [</w:t>
+      </w:r>
+    </w:p>
+    <w:p>
+      <w:r>
+        <w:t>        {name : "prashant", active : true},</w:t>
+      </w:r>
+    </w:p>
+    <w:p>
+      <w:r>
+        <w:t>        {name : "virat", active : true},</w:t>
+      </w:r>
+    </w:p>
+    <w:p>
+      <w:r>
+        <w:t>        {name : "kohli", active: true},</w:t>
+      </w:r>
+    </w:p>
+    <w:p>
+      <w:r>
+        <w:t>        {name : "GG", active: false},</w:t>
+      </w:r>
+    </w:p>
+    <w:p>
+      <w:r>
+        <w:t>     ]</w:t>
+      </w:r>
+    </w:p>
+    <w:p/>
+    <w:p>
+      <w:r>
+        <w:rPr>
+          <w:noProof/>
+        </w:rPr>
         <w:lastRenderedPageBreak/>
         <w:drawing>
           <wp:inline distT="0" distB="0" distL="0" distR="0" wp14:anchorId="70C88902" wp14:editId="0972FDC1">
@@ -717,7 +904,7 @@
                     <pic:cNvPicPr/>
                   </pic:nvPicPr>
                   <pic:blipFill>
-                    <a:blip r:embed="rId17"/>
+                    <a:blip r:embed="rId18"/>
                     <a:stretch>
                       <a:fillRect/>
                     </a:stretch>
@@ -738,6 +925,125 @@
         </w:drawing>
       </w:r>
     </w:p>
+    <w:p>
+      <w:r>
+        <w:rPr>
+          <w:noProof/>
+        </w:rPr>
+        <w:drawing>
+          <wp:inline distT="0" distB="0" distL="0" distR="0" wp14:anchorId="23FC3E31" wp14:editId="700021A2">
+            <wp:extent cx="5731510" cy="3216275"/>
+            <wp:effectExtent l="0" t="0" r="2540" b="3175"/>
+            <wp:docPr id="7462792" name="Picture 1"/>
+            <wp:cNvGraphicFramePr>
+              <a:graphicFrameLocks xmlns:a="http://schemas.openxmlformats.org/drawingml/2006/main" noChangeAspect="1"/>
+            </wp:cNvGraphicFramePr>
+            <a:graphic xmlns:a="http://schemas.openxmlformats.org/drawingml/2006/main">
+              <a:graphicData uri="http://schemas.openxmlformats.org/drawingml/2006/picture">
+                <pic:pic xmlns:pic="http://schemas.openxmlformats.org/drawingml/2006/picture">
+                  <pic:nvPicPr>
+                    <pic:cNvPr id="7462792" name=""/>
+                    <pic:cNvPicPr/>
+                  </pic:nvPicPr>
+                  <pic:blipFill>
+                    <a:blip r:embed="rId19"/>
+                    <a:stretch>
+                      <a:fillRect/>
+                    </a:stretch>
+                  </pic:blipFill>
+                  <pic:spPr>
+                    <a:xfrm>
+                      <a:off x="0" y="0"/>
+                      <a:ext cx="5731510" cy="3216275"/>
+                    </a:xfrm>
+                    <a:prstGeom prst="rect">
+                      <a:avLst/>
+                    </a:prstGeom>
+                  </pic:spPr>
+                </pic:pic>
+              </a:graphicData>
+            </a:graphic>
+          </wp:inline>
+        </w:drawing>
+      </w:r>
+    </w:p>
+    <w:p>
+      <w:r>
+        <w:rPr>
+          <w:noProof/>
+        </w:rPr>
+        <w:lastRenderedPageBreak/>
+        <w:drawing>
+          <wp:inline distT="0" distB="0" distL="0" distR="0" wp14:anchorId="3FF0C777" wp14:editId="1320F08F">
+            <wp:extent cx="3219899" cy="2600688"/>
+            <wp:effectExtent l="0" t="0" r="0" b="9525"/>
+            <wp:docPr id="1018675578" name="Picture 1"/>
+            <wp:cNvGraphicFramePr>
+              <a:graphicFrameLocks xmlns:a="http://schemas.openxmlformats.org/drawingml/2006/main" noChangeAspect="1"/>
+            </wp:cNvGraphicFramePr>
+            <a:graphic xmlns:a="http://schemas.openxmlformats.org/drawingml/2006/main">
+              <a:graphicData uri="http://schemas.openxmlformats.org/drawingml/2006/picture">
+                <pic:pic xmlns:pic="http://schemas.openxmlformats.org/drawingml/2006/picture">
+                  <pic:nvPicPr>
+                    <pic:cNvPr id="1018675578" name=""/>
+                    <pic:cNvPicPr/>
+                  </pic:nvPicPr>
+                  <pic:blipFill>
+                    <a:blip r:embed="rId20"/>
+                    <a:stretch>
+                      <a:fillRect/>
+                    </a:stretch>
+                  </pic:blipFill>
+                  <pic:spPr>
+                    <a:xfrm>
+                      <a:off x="0" y="0"/>
+                      <a:ext cx="3219899" cy="2600688"/>
+                    </a:xfrm>
+                    <a:prstGeom prst="rect">
+                      <a:avLst/>
+                    </a:prstGeom>
+                  </pic:spPr>
+                </pic:pic>
+              </a:graphicData>
+            </a:graphic>
+          </wp:inline>
+        </w:drawing>
+      </w:r>
+      <w:r>
+        <w:t> </w:t>
+      </w:r>
+    </w:p>
+    <w:p>
+      <w:r>
+        <w:t>const users = [</w:t>
+      </w:r>
+    </w:p>
+    <w:p>
+      <w:r>
+        <w:t>        {name : "prashant", role: "PM"},</w:t>
+      </w:r>
+    </w:p>
+    <w:p>
+      <w:r>
+        <w:t>        {name : "virat", role : "admin"},</w:t>
+      </w:r>
+    </w:p>
+    <w:p>
+      <w:r>
+        <w:t>        {name : "kohli", role: "PM"},</w:t>
+      </w:r>
+    </w:p>
+    <w:p>
+      <w:r>
+        <w:t>        {name : "GG", role: "admin"},</w:t>
+      </w:r>
+    </w:p>
+    <w:p>
+      <w:r>
+        <w:t>     ]</w:t>
+      </w:r>
+    </w:p>
+    <w:p/>
     <w:p/>
     <w:p>
       <w:pPr>
@@ -786,6 +1092,7 @@
       </w:pPr>
       <w:r>
         <w:rPr>
+          <w:noProof/>
           <w:sz w:val="32"/>
           <w:szCs w:val="32"/>
         </w:rPr>
@@ -805,7 +1112,7 @@
                     <pic:cNvPicPr/>
                   </pic:nvPicPr>
                   <pic:blipFill>
-                    <a:blip r:embed="rId18"/>
+                    <a:blip r:embed="rId21"/>
                     <a:stretch>
                       <a:fillRect/>
                     </a:stretch>
@@ -835,9 +1142,11 @@
       </w:pPr>
       <w:r>
         <w:rPr>
+          <w:noProof/>
           <w:sz w:val="32"/>
           <w:szCs w:val="32"/>
         </w:rPr>
+        <w:lastRenderedPageBreak/>
         <w:drawing>
           <wp:inline distT="0" distB="0" distL="0" distR="0" wp14:anchorId="1E8E9CEB" wp14:editId="41B9E67F">
             <wp:extent cx="5731510" cy="2239010"/>
@@ -854,7 +1163,7 @@
                     <pic:cNvPicPr/>
                   </pic:nvPicPr>
                   <pic:blipFill>
-                    <a:blip r:embed="rId19"/>
+                    <a:blip r:embed="rId22"/>
                     <a:stretch>
                       <a:fillRect/>
                     </a:stretch>
@@ -881,7 +1190,6 @@
         <w:rPr>
           <w:rFonts w:ascii="Segoe UI Emoji" w:hAnsi="Segoe UI Emoji" w:cs="Segoe UI Emoji"/>
         </w:rPr>
-        <w:lastRenderedPageBreak/>
         <w:t>🤔</w:t>
       </w:r>
       <w:r>
@@ -890,6 +1198,9 @@
     </w:p>
     <w:p>
       <w:r>
+        <w:rPr>
+          <w:noProof/>
+        </w:rPr>
         <w:drawing>
           <wp:inline distT="0" distB="0" distL="0" distR="0" wp14:anchorId="3E4627BD" wp14:editId="3FBD7389">
             <wp:extent cx="5731510" cy="1913890"/>
@@ -906,7 +1217,7 @@
                     <pic:cNvPicPr/>
                   </pic:nvPicPr>
                   <pic:blipFill>
-                    <a:blip r:embed="rId20"/>
+                    <a:blip r:embed="rId23"/>
                     <a:stretch>
                       <a:fillRect/>
                     </a:stretch>
@@ -929,6 +1240,9 @@
     </w:p>
     <w:p>
       <w:r>
+        <w:rPr>
+          <w:noProof/>
+        </w:rPr>
         <w:drawing>
           <wp:inline distT="0" distB="0" distL="0" distR="0" wp14:anchorId="7F4E4413" wp14:editId="2992A36D">
             <wp:extent cx="5731510" cy="2560320"/>
@@ -945,7 +1259,7 @@
                     <pic:cNvPicPr/>
                   </pic:nvPicPr>
                   <pic:blipFill>
-                    <a:blip r:embed="rId21"/>
+                    <a:blip r:embed="rId24"/>
                     <a:stretch>
                       <a:fillRect/>
                     </a:stretch>
@@ -1056,15 +1370,18 @@
         <w:rPr>
           <w:rFonts w:ascii="Segoe UI Emoji" w:hAnsi="Segoe UI Emoji" w:cs="Segoe UI Emoji"/>
         </w:rPr>
+        <w:t>🤔</w:t>
+      </w:r>
+      <w:r>
+        <w:t xml:space="preserve"> Currying function ?</w:t>
+      </w:r>
+    </w:p>
+    <w:p>
+      <w:r>
+        <w:rPr>
+          <w:noProof/>
+        </w:rPr>
         <w:lastRenderedPageBreak/>
-        <w:t>🤔</w:t>
-      </w:r>
-      <w:r>
-        <w:t xml:space="preserve"> Currying function ?</w:t>
-      </w:r>
-    </w:p>
-    <w:p>
-      <w:r>
         <w:drawing>
           <wp:inline distT="0" distB="0" distL="0" distR="0" wp14:anchorId="49016BD1" wp14:editId="4A35C75A">
             <wp:extent cx="5731510" cy="6445885"/>
@@ -1081,7 +1398,7 @@
                     <pic:cNvPicPr/>
                   </pic:nvPicPr>
                   <pic:blipFill>
-                    <a:blip r:embed="rId22"/>
+                    <a:blip r:embed="rId25"/>
                     <a:stretch>
                       <a:fillRect/>
                     </a:stretch>
@@ -1104,6 +1421,9 @@
     </w:p>
     <w:p>
       <w:r>
+        <w:rPr>
+          <w:noProof/>
+        </w:rPr>
         <w:lastRenderedPageBreak/>
         <w:drawing>
           <wp:inline distT="0" distB="0" distL="0" distR="0" wp14:anchorId="7A4269BE" wp14:editId="712D57E5">
@@ -1121,7 +1441,7 @@
                     <pic:cNvPicPr/>
                   </pic:nvPicPr>
                   <pic:blipFill>
-                    <a:blip r:embed="rId23"/>
+                    <a:blip r:embed="rId26"/>
                     <a:stretch>
                       <a:fillRect/>
                     </a:stretch>
@@ -1290,6 +1610,29 @@
     </w:p>
     <w:p>
       <w:r>
+        <w:t>Make dough</w:t>
+      </w:r>
+    </w:p>
+    <w:p>
+      <w:r>
+        <w:t>Toppings added</w:t>
+      </w:r>
+    </w:p>
+    <w:p>
+      <w:r>
+        <w:t>Pizza baked</w:t>
+      </w:r>
+    </w:p>
+    <w:p>
+      <w:r>
+        <w:t>Served pizza</w:t>
+      </w:r>
+    </w:p>
+    <w:p>
+      <w:r>
+        <w:rPr>
+          <w:noProof/>
+        </w:rPr>
         <w:drawing>
           <wp:inline distT="0" distB="0" distL="0" distR="0" wp14:anchorId="31C8770B" wp14:editId="728BAE2C">
             <wp:extent cx="4877481" cy="7373379"/>
@@ -1306,7 +1649,7 @@
                     <pic:cNvPicPr/>
                   </pic:nvPicPr>
                   <pic:blipFill>
-                    <a:blip r:embed="rId24"/>
+                    <a:blip r:embed="rId27"/>
                     <a:stretch>
                       <a:fillRect/>
                     </a:stretch>
@@ -1329,6 +1672,9 @@
     </w:p>
     <w:p>
       <w:r>
+        <w:rPr>
+          <w:noProof/>
+        </w:rPr>
         <w:lastRenderedPageBreak/>
         <w:drawing>
           <wp:inline distT="0" distB="0" distL="0" distR="0" wp14:anchorId="0F15D7DC" wp14:editId="10642A55">
@@ -1346,7 +1692,7 @@
                     <pic:cNvPicPr/>
                   </pic:nvPicPr>
                   <pic:blipFill>
-                    <a:blip r:embed="rId25"/>
+                    <a:blip r:embed="rId28"/>
                     <a:stretch>
                       <a:fillRect/>
                     </a:stretch>
@@ -1527,14 +1873,14 @@
         <w:t xml:space="preserve"> Promises, promises stage/state ?</w:t>
       </w:r>
       <w:r>
-        <w:t xml:space="preserve"> </w:t>
-      </w:r>
-      <w:r>
-        <w:t>how to create custom Promises, implement proper error handling, and manage asynchronous operations effectively ?</w:t>
-      </w:r>
-    </w:p>
-    <w:p>
-      <w:r>
+        <w:t xml:space="preserve"> how to create custom Promises, implement proper error handling, and manage asynchronous operations effectively ?</w:t>
+      </w:r>
+    </w:p>
+    <w:p>
+      <w:r>
+        <w:rPr>
+          <w:noProof/>
+        </w:rPr>
         <w:drawing>
           <wp:inline distT="0" distB="0" distL="0" distR="0" wp14:anchorId="508A2778" wp14:editId="1E7CEC60">
             <wp:extent cx="5731510" cy="6130925"/>
@@ -1551,7 +1897,7 @@
                     <pic:cNvPicPr/>
                   </pic:nvPicPr>
                   <pic:blipFill>
-                    <a:blip r:embed="rId26"/>
+                    <a:blip r:embed="rId29"/>
                     <a:stretch>
                       <a:fillRect/>
                     </a:stretch>
@@ -1574,6 +1920,9 @@
     </w:p>
     <w:p>
       <w:r>
+        <w:rPr>
+          <w:noProof/>
+        </w:rPr>
         <w:lastRenderedPageBreak/>
         <w:drawing>
           <wp:inline distT="0" distB="0" distL="0" distR="0" wp14:anchorId="4692284B" wp14:editId="70208E73">
@@ -1591,7 +1940,7 @@
                     <pic:cNvPicPr/>
                   </pic:nvPicPr>
                   <pic:blipFill>
-                    <a:blip r:embed="rId27"/>
+                    <a:blip r:embed="rId30"/>
                     <a:stretch>
                       <a:fillRect/>
                     </a:stretch>
@@ -1614,6 +1963,9 @@
     </w:p>
     <w:p>
       <w:r>
+        <w:rPr>
+          <w:noProof/>
+        </w:rPr>
         <w:lastRenderedPageBreak/>
         <w:drawing>
           <wp:inline distT="0" distB="0" distL="0" distR="0" wp14:anchorId="494C7B90" wp14:editId="162D0EB1">
@@ -1631,7 +1983,7 @@
                     <pic:cNvPicPr/>
                   </pic:nvPicPr>
                   <pic:blipFill>
-                    <a:blip r:embed="rId28"/>
+                    <a:blip r:embed="rId31"/>
                     <a:stretch>
                       <a:fillRect/>
                     </a:stretch>
@@ -1673,6 +2025,9 @@
     </w:p>
     <w:p>
       <w:r>
+        <w:rPr>
+          <w:noProof/>
+        </w:rPr>
         <w:drawing>
           <wp:inline distT="0" distB="0" distL="0" distR="0" wp14:anchorId="2701B93A" wp14:editId="1C4D0B33">
             <wp:extent cx="5731510" cy="3152140"/>
@@ -1689,7 +2044,7 @@
                     <pic:cNvPicPr/>
                   </pic:nvPicPr>
                   <pic:blipFill>
-                    <a:blip r:embed="rId29"/>
+                    <a:blip r:embed="rId32"/>
                     <a:stretch>
                       <a:fillRect/>
                     </a:stretch>
@@ -1752,6 +2107,9 @@
     </w:p>
     <w:p>
       <w:r>
+        <w:rPr>
+          <w:noProof/>
+        </w:rPr>
         <w:drawing>
           <wp:inline distT="0" distB="0" distL="0" distR="0" wp14:anchorId="5E1E7230" wp14:editId="47FCB31A">
             <wp:extent cx="5731510" cy="5027930"/>
@@ -1768,7 +2126,7 @@
                     <pic:cNvPicPr/>
                   </pic:nvPicPr>
                   <pic:blipFill>
-                    <a:blip r:embed="rId30"/>
+                    <a:blip r:embed="rId33"/>
                     <a:stretch>
                       <a:fillRect/>
                     </a:stretch>
@@ -1791,6 +2149,9 @@
     </w:p>
     <w:p>
       <w:r>
+        <w:rPr>
+          <w:noProof/>
+        </w:rPr>
         <w:lastRenderedPageBreak/>
         <w:drawing>
           <wp:inline distT="0" distB="0" distL="0" distR="0" wp14:anchorId="4CDE3382" wp14:editId="23E352D5">
@@ -1808,7 +2169,7 @@
                     <pic:cNvPicPr/>
                   </pic:nvPicPr>
                   <pic:blipFill>
-                    <a:blip r:embed="rId31"/>
+                    <a:blip r:embed="rId34"/>
                     <a:stretch>
                       <a:fillRect/>
                     </a:stretch>
@@ -1831,6 +2192,9 @@
     </w:p>
     <w:p>
       <w:r>
+        <w:rPr>
+          <w:noProof/>
+        </w:rPr>
         <w:lastRenderedPageBreak/>
         <w:drawing>
           <wp:inline distT="0" distB="0" distL="0" distR="0" wp14:anchorId="0A9139C9" wp14:editId="726BB971">
@@ -1848,7 +2212,7 @@
                     <pic:cNvPicPr/>
                   </pic:nvPicPr>
                   <pic:blipFill>
-                    <a:blip r:embed="rId32"/>
+                    <a:blip r:embed="rId35"/>
                     <a:stretch>
                       <a:fillRect/>
                     </a:stretch>
@@ -1871,6 +2235,9 @@
     </w:p>
     <w:p>
       <w:r>
+        <w:rPr>
+          <w:noProof/>
+        </w:rPr>
         <w:lastRenderedPageBreak/>
         <w:drawing>
           <wp:inline distT="0" distB="0" distL="0" distR="0" wp14:anchorId="74728DE4" wp14:editId="079599DD">
@@ -1888,7 +2255,7 @@
                     <pic:cNvPicPr/>
                   </pic:nvPicPr>
                   <pic:blipFill>
-                    <a:blip r:embed="rId33"/>
+                    <a:blip r:embed="rId36"/>
                     <a:stretch>
                       <a:fillRect/>
                     </a:stretch>
@@ -1966,6 +2333,9 @@
     </w:p>
     <w:p>
       <w:r>
+        <w:rPr>
+          <w:noProof/>
+        </w:rPr>
         <w:drawing>
           <wp:inline distT="0" distB="0" distL="0" distR="0" wp14:anchorId="72BC9359" wp14:editId="476DA02A">
             <wp:extent cx="2886478" cy="3553321"/>
@@ -1982,7 +2352,7 @@
                     <pic:cNvPicPr/>
                   </pic:nvPicPr>
                   <pic:blipFill>
-                    <a:blip r:embed="rId34"/>
+                    <a:blip r:embed="rId37"/>
                     <a:stretch>
                       <a:fillRect/>
                     </a:stretch>
@@ -2036,6 +2406,9 @@
     </w:p>
     <w:p>
       <w:r>
+        <w:rPr>
+          <w:noProof/>
+        </w:rPr>
         <w:drawing>
           <wp:inline distT="0" distB="0" distL="0" distR="0" wp14:anchorId="548F907D" wp14:editId="197B690E">
             <wp:extent cx="5731510" cy="1449070"/>
@@ -2052,7 +2425,7 @@
                     <pic:cNvPicPr/>
                   </pic:nvPicPr>
                   <pic:blipFill>
-                    <a:blip r:embed="rId35"/>
+                    <a:blip r:embed="rId38"/>
                     <a:stretch>
                       <a:fillRect/>
                     </a:stretch>
@@ -2117,6 +2490,9 @@
     </w:p>
     <w:p>
       <w:r>
+        <w:rPr>
+          <w:noProof/>
+        </w:rPr>
         <w:drawing>
           <wp:inline distT="0" distB="0" distL="0" distR="0" wp14:anchorId="7C605C74" wp14:editId="17C7C62E">
             <wp:extent cx="4315427" cy="7382905"/>
@@ -2133,7 +2509,7 @@
                     <pic:cNvPicPr/>
                   </pic:nvPicPr>
                   <pic:blipFill>
-                    <a:blip r:embed="rId36"/>
+                    <a:blip r:embed="rId39"/>
                     <a:stretch>
                       <a:fillRect/>
                     </a:stretch>
@@ -2189,6 +2565,9 @@
     </w:p>
     <w:p>
       <w:r>
+        <w:rPr>
+          <w:noProof/>
+        </w:rPr>
         <w:drawing>
           <wp:inline distT="0" distB="0" distL="0" distR="0" wp14:anchorId="64D24F82" wp14:editId="39ACC0C1">
             <wp:extent cx="5731510" cy="2630170"/>
@@ -2205,7 +2584,7 @@
                     <pic:cNvPicPr/>
                   </pic:nvPicPr>
                   <pic:blipFill>
-                    <a:blip r:embed="rId37"/>
+                    <a:blip r:embed="rId40"/>
                     <a:stretch>
                       <a:fillRect/>
                     </a:stretch>
@@ -2228,6 +2607,9 @@
     </w:p>
     <w:p>
       <w:r>
+        <w:rPr>
+          <w:noProof/>
+        </w:rPr>
         <w:drawing>
           <wp:inline distT="0" distB="0" distL="0" distR="0" wp14:anchorId="281A278D" wp14:editId="4A9FFDA4">
             <wp:extent cx="5731510" cy="3575050"/>
@@ -2244,7 +2626,7 @@
                     <pic:cNvPicPr/>
                   </pic:nvPicPr>
                   <pic:blipFill>
-                    <a:blip r:embed="rId38"/>
+                    <a:blip r:embed="rId41"/>
                     <a:stretch>
                       <a:fillRect/>
                     </a:stretch>
@@ -2267,6 +2649,9 @@
     </w:p>
     <w:p>
       <w:r>
+        <w:rPr>
+          <w:noProof/>
+        </w:rPr>
         <w:lastRenderedPageBreak/>
         <w:drawing>
           <wp:inline distT="0" distB="0" distL="0" distR="0" wp14:anchorId="472EBD7A" wp14:editId="36EF8985">
@@ -2284,7 +2669,7 @@
                     <pic:cNvPicPr/>
                   </pic:nvPicPr>
                   <pic:blipFill>
-                    <a:blip r:embed="rId39"/>
+                    <a:blip r:embed="rId42"/>
                     <a:stretch>
                       <a:fillRect/>
                     </a:stretch>
@@ -2307,6 +2692,9 @@
     </w:p>
     <w:p>
       <w:r>
+        <w:rPr>
+          <w:noProof/>
+        </w:rPr>
         <w:drawing>
           <wp:inline distT="0" distB="0" distL="0" distR="0" wp14:anchorId="30FC2134" wp14:editId="1CB19D98">
             <wp:extent cx="5731510" cy="2219325"/>
@@ -2323,7 +2711,7 @@
                     <pic:cNvPicPr/>
                   </pic:nvPicPr>
                   <pic:blipFill>
-                    <a:blip r:embed="rId40"/>
+                    <a:blip r:embed="rId43"/>
                     <a:stretch>
                       <a:fillRect/>
                     </a:stretch>
@@ -2363,6 +2751,9 @@
     </w:p>
     <w:p>
       <w:r>
+        <w:rPr>
+          <w:noProof/>
+        </w:rPr>
         <w:drawing>
           <wp:inline distT="0" distB="0" distL="0" distR="0" wp14:anchorId="27B474D4" wp14:editId="3966CC0A">
             <wp:extent cx="5731510" cy="2663190"/>
@@ -2379,7 +2770,7 @@
                     <pic:cNvPicPr/>
                   </pic:nvPicPr>
                   <pic:blipFill>
-                    <a:blip r:embed="rId41"/>
+                    <a:blip r:embed="rId44"/>
                     <a:stretch>
                       <a:fillRect/>
                     </a:stretch>
@@ -2408,6 +2799,9 @@
     </w:p>
     <w:p>
       <w:r>
+        <w:rPr>
+          <w:noProof/>
+        </w:rPr>
         <w:drawing>
           <wp:inline distT="0" distB="0" distL="0" distR="0" wp14:anchorId="442C3C6F" wp14:editId="0F1A7158">
             <wp:extent cx="5731510" cy="2484120"/>
@@ -2424,7 +2818,7 @@
                     <pic:cNvPicPr/>
                   </pic:nvPicPr>
                   <pic:blipFill>
-                    <a:blip r:embed="rId42"/>
+                    <a:blip r:embed="rId45"/>
                     <a:stretch>
                       <a:fillRect/>
                     </a:stretch>
@@ -2459,6 +2853,9 @@
     </w:p>
     <w:p>
       <w:r>
+        <w:rPr>
+          <w:noProof/>
+        </w:rPr>
         <w:drawing>
           <wp:inline distT="0" distB="0" distL="0" distR="0" wp14:anchorId="34FF5A86" wp14:editId="21B7BE1F">
             <wp:extent cx="5731510" cy="3916680"/>
@@ -2475,7 +2872,7 @@
                     <pic:cNvPicPr/>
                   </pic:nvPicPr>
                   <pic:blipFill>
-                    <a:blip r:embed="rId43"/>
+                    <a:blip r:embed="rId46"/>
                     <a:stretch>
                       <a:fillRect/>
                     </a:stretch>
@@ -2498,6 +2895,9 @@
     </w:p>
     <w:p>
       <w:r>
+        <w:rPr>
+          <w:noProof/>
+        </w:rPr>
         <w:lastRenderedPageBreak/>
         <w:drawing>
           <wp:inline distT="0" distB="0" distL="0" distR="0" wp14:anchorId="53068847" wp14:editId="78DE5CAC">
@@ -2515,7 +2915,7 @@
                     <pic:cNvPicPr/>
                   </pic:nvPicPr>
                   <pic:blipFill>
-                    <a:blip r:embed="rId44"/>
+                    <a:blip r:embed="rId47"/>
                     <a:stretch>
                       <a:fillRect/>
                     </a:stretch>
@@ -2538,6 +2938,9 @@
     </w:p>
     <w:p>
       <w:r>
+        <w:rPr>
+          <w:noProof/>
+        </w:rPr>
         <w:drawing>
           <wp:inline distT="0" distB="0" distL="0" distR="0" wp14:anchorId="4D6ACB1A" wp14:editId="775D97AC">
             <wp:extent cx="5731510" cy="1936750"/>
@@ -2554,7 +2957,7 @@
                     <pic:cNvPicPr/>
                   </pic:nvPicPr>
                   <pic:blipFill>
-                    <a:blip r:embed="rId45"/>
+                    <a:blip r:embed="rId48"/>
                     <a:stretch>
                       <a:fillRect/>
                     </a:stretch>
@@ -2589,6 +2992,9 @@
     </w:p>
     <w:p>
       <w:r>
+        <w:rPr>
+          <w:noProof/>
+        </w:rPr>
         <w:drawing>
           <wp:inline distT="0" distB="0" distL="0" distR="0" wp14:anchorId="206BA2D8" wp14:editId="237332E3">
             <wp:extent cx="5731510" cy="1227455"/>
@@ -2605,7 +3011,7 @@
                     <pic:cNvPicPr/>
                   </pic:nvPicPr>
                   <pic:blipFill>
-                    <a:blip r:embed="rId46"/>
+                    <a:blip r:embed="rId49"/>
                     <a:stretch>
                       <a:fillRect/>
                     </a:stretch>
@@ -2628,6 +3034,9 @@
     </w:p>
     <w:p>
       <w:r>
+        <w:rPr>
+          <w:noProof/>
+        </w:rPr>
         <w:drawing>
           <wp:inline distT="0" distB="0" distL="0" distR="0" wp14:anchorId="4BD6B014" wp14:editId="6A212169">
             <wp:extent cx="5731510" cy="1423035"/>
@@ -2644,7 +3053,7 @@
                     <pic:cNvPicPr/>
                   </pic:nvPicPr>
                   <pic:blipFill>
-                    <a:blip r:embed="rId47"/>
+                    <a:blip r:embed="rId50"/>
                     <a:stretch>
                       <a:fillRect/>
                     </a:stretch>
@@ -2667,6 +3076,9 @@
     </w:p>
     <w:p>
       <w:r>
+        <w:rPr>
+          <w:noProof/>
+        </w:rPr>
         <w:lastRenderedPageBreak/>
         <w:drawing>
           <wp:inline distT="0" distB="0" distL="0" distR="0" wp14:anchorId="0BA28D73" wp14:editId="38E808FD">
@@ -2684,7 +3096,7 @@
                     <pic:cNvPicPr/>
                   </pic:nvPicPr>
                   <pic:blipFill>
-                    <a:blip r:embed="rId48"/>
+                    <a:blip r:embed="rId51"/>
                     <a:stretch>
                       <a:fillRect/>
                     </a:stretch>
@@ -2707,6 +3119,9 @@
     </w:p>
     <w:p>
       <w:r>
+        <w:rPr>
+          <w:noProof/>
+        </w:rPr>
         <w:drawing>
           <wp:inline distT="0" distB="0" distL="0" distR="0" wp14:anchorId="0EAA35C0" wp14:editId="52D754CF">
             <wp:extent cx="5731510" cy="1208405"/>
@@ -2723,7 +3138,7 @@
                     <pic:cNvPicPr/>
                   </pic:nvPicPr>
                   <pic:blipFill>
-                    <a:blip r:embed="rId49"/>
+                    <a:blip r:embed="rId52"/>
                     <a:stretch>
                       <a:fillRect/>
                     </a:stretch>
@@ -2746,6 +3161,9 @@
     </w:p>
     <w:p>
       <w:r>
+        <w:rPr>
+          <w:noProof/>
+        </w:rPr>
         <w:drawing>
           <wp:inline distT="0" distB="0" distL="0" distR="0" wp14:anchorId="573795CC" wp14:editId="140DE507">
             <wp:extent cx="5731510" cy="1815465"/>
@@ -2762,7 +3180,7 @@
                     <pic:cNvPicPr/>
                   </pic:nvPicPr>
                   <pic:blipFill>
-                    <a:blip r:embed="rId50"/>
+                    <a:blip r:embed="rId53"/>
                     <a:stretch>
                       <a:fillRect/>
                     </a:stretch>
@@ -2785,6 +3203,9 @@
     </w:p>
     <w:p>
       <w:r>
+        <w:rPr>
+          <w:noProof/>
+        </w:rPr>
         <w:drawing>
           <wp:inline distT="0" distB="0" distL="0" distR="0" wp14:anchorId="169E1961" wp14:editId="058BEEE5">
             <wp:extent cx="5731510" cy="1257300"/>
@@ -2801,7 +3222,7 @@
                     <pic:cNvPicPr/>
                   </pic:nvPicPr>
                   <pic:blipFill>
-                    <a:blip r:embed="rId51"/>
+                    <a:blip r:embed="rId54"/>
                     <a:stretch>
                       <a:fillRect/>
                     </a:stretch>
@@ -2839,6 +3260,9 @@
     </w:p>
     <w:p>
       <w:r>
+        <w:rPr>
+          <w:noProof/>
+        </w:rPr>
         <w:lastRenderedPageBreak/>
         <w:drawing>
           <wp:inline distT="0" distB="0" distL="0" distR="0" wp14:anchorId="606CF197" wp14:editId="32CADD03">
@@ -2856,7 +3280,7 @@
                     <pic:cNvPicPr/>
                   </pic:nvPicPr>
                   <pic:blipFill>
-                    <a:blip r:embed="rId52"/>
+                    <a:blip r:embed="rId55"/>
                     <a:stretch>
                       <a:fillRect/>
                     </a:stretch>
@@ -3297,6 +3721,9 @@
     </w:p>
     <w:p>
       <w:r>
+        <w:rPr>
+          <w:noProof/>
+        </w:rPr>
         <w:drawing>
           <wp:inline distT="0" distB="0" distL="0" distR="0" wp14:anchorId="7D16B40F" wp14:editId="1E2C3E1D">
             <wp:extent cx="5731510" cy="1532890"/>
@@ -3313,7 +3740,7 @@
                     <pic:cNvPicPr/>
                   </pic:nvPicPr>
                   <pic:blipFill>
-                    <a:blip r:embed="rId53"/>
+                    <a:blip r:embed="rId56"/>
                     <a:stretch>
                       <a:fillRect/>
                     </a:stretch>
@@ -3336,6 +3763,9 @@
     </w:p>
     <w:p>
       <w:r>
+        <w:rPr>
+          <w:noProof/>
+        </w:rPr>
         <w:lastRenderedPageBreak/>
         <w:drawing>
           <wp:inline distT="0" distB="0" distL="0" distR="0" wp14:anchorId="488E5055" wp14:editId="78B6B333">
@@ -3353,7 +3783,7 @@
                     <pic:cNvPicPr/>
                   </pic:nvPicPr>
                   <pic:blipFill>
-                    <a:blip r:embed="rId54"/>
+                    <a:blip r:embed="rId57"/>
                     <a:stretch>
                       <a:fillRect/>
                     </a:stretch>
@@ -3376,6 +3806,9 @@
     </w:p>
     <w:p>
       <w:r>
+        <w:rPr>
+          <w:noProof/>
+        </w:rPr>
         <w:drawing>
           <wp:inline distT="0" distB="0" distL="0" distR="0" wp14:anchorId="63201DCB" wp14:editId="482CA26C">
             <wp:extent cx="5731510" cy="2090420"/>
@@ -3392,7 +3825,7 @@
                     <pic:cNvPicPr/>
                   </pic:nvPicPr>
                   <pic:blipFill>
-                    <a:blip r:embed="rId55"/>
+                    <a:blip r:embed="rId58"/>
                     <a:stretch>
                       <a:fillRect/>
                     </a:stretch>
@@ -3415,6 +3848,9 @@
     </w:p>
     <w:p>
       <w:r>
+        <w:rPr>
+          <w:noProof/>
+        </w:rPr>
         <w:drawing>
           <wp:inline distT="0" distB="0" distL="0" distR="0" wp14:anchorId="39879524" wp14:editId="735A3B3F">
             <wp:extent cx="5731510" cy="2512695"/>
@@ -3431,7 +3867,7 @@
                     <pic:cNvPicPr/>
                   </pic:nvPicPr>
                   <pic:blipFill>
-                    <a:blip r:embed="rId56"/>
+                    <a:blip r:embed="rId59"/>
                     <a:stretch>
                       <a:fillRect/>
                     </a:stretch>
@@ -3454,6 +3890,9 @@
     </w:p>
     <w:p>
       <w:r>
+        <w:rPr>
+          <w:noProof/>
+        </w:rPr>
         <w:drawing>
           <wp:inline distT="0" distB="0" distL="0" distR="0" wp14:anchorId="2BEA5785" wp14:editId="703868D4">
             <wp:extent cx="5731510" cy="1351915"/>
@@ -3470,7 +3909,7 @@
                     <pic:cNvPicPr/>
                   </pic:nvPicPr>
                   <pic:blipFill>
-                    <a:blip r:embed="rId57"/>
+                    <a:blip r:embed="rId60"/>
                     <a:stretch>
                       <a:fillRect/>
                     </a:stretch>
@@ -3493,6 +3932,9 @@
     </w:p>
     <w:p>
       <w:r>
+        <w:rPr>
+          <w:noProof/>
+        </w:rPr>
         <w:lastRenderedPageBreak/>
         <w:drawing>
           <wp:inline distT="0" distB="0" distL="0" distR="0" wp14:anchorId="1AC02A6A" wp14:editId="7AEEB5EC">
@@ -3510,7 +3952,7 @@
                     <pic:cNvPicPr/>
                   </pic:nvPicPr>
                   <pic:blipFill>
-                    <a:blip r:embed="rId58"/>
+                    <a:blip r:embed="rId61"/>
                     <a:stretch>
                       <a:fillRect/>
                     </a:stretch>
@@ -3591,6 +4033,9 @@
     </w:p>
     <w:p>
       <w:r>
+        <w:rPr>
+          <w:noProof/>
+        </w:rPr>
         <w:drawing>
           <wp:inline distT="0" distB="0" distL="0" distR="0" wp14:anchorId="1E93F5B5" wp14:editId="2DCC0C94">
             <wp:extent cx="5731510" cy="2257425"/>
@@ -3607,7 +4052,7 @@
                     <pic:cNvPicPr/>
                   </pic:nvPicPr>
                   <pic:blipFill>
-                    <a:blip r:embed="rId59"/>
+                    <a:blip r:embed="rId62"/>
                     <a:stretch>
                       <a:fillRect/>
                     </a:stretch>
@@ -3642,6 +4087,9 @@
     </w:p>
     <w:p>
       <w:r>
+        <w:rPr>
+          <w:noProof/>
+        </w:rPr>
         <w:lastRenderedPageBreak/>
         <w:drawing>
           <wp:inline distT="0" distB="0" distL="0" distR="0" wp14:anchorId="25E75238" wp14:editId="151A06A1">
@@ -3659,7 +4107,7 @@
                     <pic:cNvPicPr/>
                   </pic:nvPicPr>
                   <pic:blipFill>
-                    <a:blip r:embed="rId60"/>
+                    <a:blip r:embed="rId63"/>
                     <a:stretch>
                       <a:fillRect/>
                     </a:stretch>
@@ -3682,6 +4130,9 @@
     </w:p>
     <w:p>
       <w:r>
+        <w:rPr>
+          <w:noProof/>
+        </w:rPr>
         <w:drawing>
           <wp:inline distT="0" distB="0" distL="0" distR="0" wp14:anchorId="392F872E" wp14:editId="4FA6C1F0">
             <wp:extent cx="5731510" cy="2081530"/>
@@ -3698,7 +4149,7 @@
                     <pic:cNvPicPr/>
                   </pic:nvPicPr>
                   <pic:blipFill>
-                    <a:blip r:embed="rId61"/>
+                    <a:blip r:embed="rId64"/>
                     <a:stretch>
                       <a:fillRect/>
                     </a:stretch>
@@ -3721,6 +4172,9 @@
     </w:p>
     <w:p>
       <w:r>
+        <w:rPr>
+          <w:noProof/>
+        </w:rPr>
         <w:drawing>
           <wp:inline distT="0" distB="0" distL="0" distR="0" wp14:anchorId="5BE046D5" wp14:editId="5B3E4B6B">
             <wp:extent cx="5731510" cy="1805305"/>
@@ -3737,7 +4191,7 @@
                     <pic:cNvPicPr/>
                   </pic:nvPicPr>
                   <pic:blipFill>
-                    <a:blip r:embed="rId62"/>
+                    <a:blip r:embed="rId65"/>
                     <a:stretch>
                       <a:fillRect/>
                     </a:stretch>
@@ -3760,6 +4214,9 @@
     </w:p>
     <w:p>
       <w:r>
+        <w:rPr>
+          <w:noProof/>
+        </w:rPr>
         <w:drawing>
           <wp:inline distT="0" distB="0" distL="0" distR="0" wp14:anchorId="6C1F10D2" wp14:editId="225D925D">
             <wp:extent cx="5731510" cy="1976120"/>
@@ -3776,7 +4233,7 @@
                     <pic:cNvPicPr/>
                   </pic:nvPicPr>
                   <pic:blipFill>
-                    <a:blip r:embed="rId63"/>
+                    <a:blip r:embed="rId66"/>
                     <a:stretch>
                       <a:fillRect/>
                     </a:stretch>
@@ -3829,6 +4286,9 @@
     </w:p>
     <w:p>
       <w:r>
+        <w:rPr>
+          <w:noProof/>
+        </w:rPr>
         <w:drawing>
           <wp:inline distT="0" distB="0" distL="0" distR="0" wp14:anchorId="3C66C88C" wp14:editId="2593517D">
             <wp:extent cx="5731510" cy="2355850"/>
@@ -3845,7 +4305,7 @@
                     <pic:cNvPicPr/>
                   </pic:nvPicPr>
                   <pic:blipFill>
-                    <a:blip r:embed="rId64"/>
+                    <a:blip r:embed="rId67"/>
                     <a:stretch>
                       <a:fillRect/>
                     </a:stretch>
@@ -3894,6 +4354,9 @@
     </w:p>
     <w:p>
       <w:r>
+        <w:rPr>
+          <w:noProof/>
+        </w:rPr>
         <w:lastRenderedPageBreak/>
         <w:drawing>
           <wp:inline distT="0" distB="0" distL="0" distR="0" wp14:anchorId="28B2E2E1" wp14:editId="7B9B9906">
@@ -3911,7 +4374,7 @@
                     <pic:cNvPicPr/>
                   </pic:nvPicPr>
                   <pic:blipFill>
-                    <a:blip r:embed="rId65"/>
+                    <a:blip r:embed="rId68"/>
                     <a:stretch>
                       <a:fillRect/>
                     </a:stretch>
@@ -4036,6 +4499,9 @@
     </w:p>
     <w:p>
       <w:r>
+        <w:rPr>
+          <w:noProof/>
+        </w:rPr>
         <w:lastRenderedPageBreak/>
         <w:drawing>
           <wp:inline distT="0" distB="0" distL="0" distR="0" wp14:anchorId="48FE6DE0" wp14:editId="2470AB2B">
@@ -4053,7 +4519,7 @@
                     <pic:cNvPicPr/>
                   </pic:nvPicPr>
                   <pic:blipFill>
-                    <a:blip r:embed="rId66"/>
+                    <a:blip r:embed="rId69"/>
                     <a:stretch>
                       <a:fillRect/>
                     </a:stretch>
@@ -4088,6 +4554,9 @@
     </w:p>
     <w:p>
       <w:r>
+        <w:rPr>
+          <w:noProof/>
+        </w:rPr>
         <w:drawing>
           <wp:inline distT="0" distB="0" distL="0" distR="0" wp14:anchorId="1EBA971F" wp14:editId="3B0677AF">
             <wp:extent cx="5731510" cy="1753235"/>
@@ -4104,7 +4573,7 @@
                     <pic:cNvPicPr/>
                   </pic:nvPicPr>
                   <pic:blipFill>
-                    <a:blip r:embed="rId67"/>
+                    <a:blip r:embed="rId70"/>
                     <a:stretch>
                       <a:fillRect/>
                     </a:stretch>
@@ -4174,6 +4643,9 @@
     </w:p>
     <w:p>
       <w:r>
+        <w:rPr>
+          <w:noProof/>
+        </w:rPr>
         <w:lastRenderedPageBreak/>
         <w:drawing>
           <wp:inline distT="0" distB="0" distL="0" distR="0" wp14:anchorId="1D79A2FD" wp14:editId="7A9E0671">
@@ -4191,7 +4663,7 @@
                     <pic:cNvPicPr/>
                   </pic:nvPicPr>
                   <pic:blipFill>
-                    <a:blip r:embed="rId68"/>
+                    <a:blip r:embed="rId71"/>
                     <a:stretch>
                       <a:fillRect/>
                     </a:stretch>
@@ -4214,6 +4686,9 @@
     </w:p>
     <w:p>
       <w:r>
+        <w:rPr>
+          <w:noProof/>
+        </w:rPr>
         <w:drawing>
           <wp:inline distT="0" distB="0" distL="0" distR="0" wp14:anchorId="6598CE96" wp14:editId="6368ED30">
             <wp:extent cx="5731510" cy="4751070"/>
@@ -4230,7 +4705,7 @@
                     <pic:cNvPicPr/>
                   </pic:nvPicPr>
                   <pic:blipFill>
-                    <a:blip r:embed="rId69"/>
+                    <a:blip r:embed="rId72"/>
                     <a:stretch>
                       <a:fillRect/>
                     </a:stretch>
@@ -4253,6 +4728,9 @@
     </w:p>
     <w:p>
       <w:r>
+        <w:rPr>
+          <w:noProof/>
+        </w:rPr>
         <w:lastRenderedPageBreak/>
         <w:drawing>
           <wp:inline distT="0" distB="0" distL="0" distR="0" wp14:anchorId="3BDC2400" wp14:editId="4C42B9EF">
@@ -4270,7 +4748,7 @@
                     <pic:cNvPicPr/>
                   </pic:nvPicPr>
                   <pic:blipFill>
-                    <a:blip r:embed="rId70"/>
+                    <a:blip r:embed="rId73"/>
                     <a:stretch>
                       <a:fillRect/>
                     </a:stretch>
@@ -4293,6 +4771,9 @@
     </w:p>
     <w:p>
       <w:r>
+        <w:rPr>
+          <w:noProof/>
+        </w:rPr>
         <w:drawing>
           <wp:inline distT="0" distB="0" distL="0" distR="0" wp14:anchorId="1BCBB426" wp14:editId="21996E5B">
             <wp:extent cx="5731510" cy="2073275"/>
@@ -4309,7 +4790,7 @@
                     <pic:cNvPicPr/>
                   </pic:nvPicPr>
                   <pic:blipFill>
-                    <a:blip r:embed="rId71"/>
+                    <a:blip r:embed="rId74"/>
                     <a:stretch>
                       <a:fillRect/>
                     </a:stretch>
@@ -4440,6 +4921,9 @@
     </w:p>
     <w:p>
       <w:r>
+        <w:rPr>
+          <w:noProof/>
+        </w:rPr>
         <w:drawing>
           <wp:inline distT="0" distB="0" distL="0" distR="0" wp14:anchorId="339749F5" wp14:editId="1F801BC9">
             <wp:extent cx="5731510" cy="3767455"/>
@@ -4456,7 +4940,7 @@
                     <pic:cNvPicPr/>
                   </pic:nvPicPr>
                   <pic:blipFill>
-                    <a:blip r:embed="rId72"/>
+                    <a:blip r:embed="rId75"/>
                     <a:stretch>
                       <a:fillRect/>
                     </a:stretch>
@@ -4590,6 +5074,9 @@
     </w:p>
     <w:p>
       <w:r>
+        <w:rPr>
+          <w:noProof/>
+        </w:rPr>
         <w:drawing>
           <wp:inline distT="0" distB="0" distL="0" distR="0" wp14:anchorId="79A40B7F" wp14:editId="09A440C6">
             <wp:extent cx="5731510" cy="5024120"/>
@@ -4606,7 +5093,7 @@
                     <pic:cNvPicPr/>
                   </pic:nvPicPr>
                   <pic:blipFill>
-                    <a:blip r:embed="rId73"/>
+                    <a:blip r:embed="rId76"/>
                     <a:stretch>
                       <a:fillRect/>
                     </a:stretch>
@@ -4709,9 +5196,15 @@
       <w:r>
         <w:t xml:space="preserve"> Recursion ?</w:t>
       </w:r>
-    </w:p>
-    <w:p>
-      <w:r>
+      <w:r>
+        <w:t xml:space="preserve"> always create a flow diagram for recursion</w:t>
+      </w:r>
+    </w:p>
+    <w:p>
+      <w:r>
+        <w:rPr>
+          <w:noProof/>
+        </w:rPr>
         <w:drawing>
           <wp:inline distT="0" distB="0" distL="0" distR="0" wp14:anchorId="328B6549" wp14:editId="038DCB86">
             <wp:extent cx="5731510" cy="4146550"/>
@@ -4728,7 +5221,7 @@
                     <pic:cNvPicPr/>
                   </pic:nvPicPr>
                   <pic:blipFill>
-                    <a:blip r:embed="rId74"/>
+                    <a:blip r:embed="rId77"/>
                     <a:stretch>
                       <a:fillRect/>
                     </a:stretch>
@@ -4761,10 +5254,7 @@
         <w:t xml:space="preserve"> event-related concepts or mechanisms -&gt; </w:t>
       </w:r>
       <w:r>
-        <w:t xml:space="preserve">propogation </w:t>
-      </w:r>
-      <w:r>
-        <w:t xml:space="preserve">, </w:t>
+        <w:t xml:space="preserve">propogation , </w:t>
       </w:r>
       <w:r>
         <w:t>bubbling,  capturing/trickling, delegation,?</w:t>
@@ -4772,6 +5262,9 @@
     </w:p>
     <w:p>
       <w:r>
+        <w:rPr>
+          <w:noProof/>
+        </w:rPr>
         <w:drawing>
           <wp:inline distT="0" distB="0" distL="0" distR="0" wp14:anchorId="3F39D586" wp14:editId="05D9D805">
             <wp:extent cx="6347460" cy="2557670"/>
@@ -4788,7 +5281,7 @@
                     <pic:cNvPicPr/>
                   </pic:nvPicPr>
                   <pic:blipFill>
-                    <a:blip r:embed="rId75"/>
+                    <a:blip r:embed="rId78"/>
                     <a:stretch>
                       <a:fillRect/>
                     </a:stretch>
@@ -4822,30 +5315,30 @@
     <w:p>
       <w:r>
         <w:drawing>
-          <wp:inline distT="0" distB="0" distL="0" distR="0" wp14:anchorId="6D557E4A" wp14:editId="27C523BB">
-            <wp:extent cx="5731510" cy="2551430"/>
-            <wp:effectExtent l="0" t="0" r="2540" b="1270"/>
-            <wp:docPr id="1961492056" name="Picture 1"/>
-            <wp:cNvGraphicFramePr>
-              <a:graphicFrameLocks xmlns:a="http://schemas.openxmlformats.org/drawingml/2006/main" noChangeAspect="1"/>
-            </wp:cNvGraphicFramePr>
-            <a:graphic xmlns:a="http://schemas.openxmlformats.org/drawingml/2006/main">
-              <a:graphicData uri="http://schemas.openxmlformats.org/drawingml/2006/picture">
-                <pic:pic xmlns:pic="http://schemas.openxmlformats.org/drawingml/2006/picture">
-                  <pic:nvPicPr>
-                    <pic:cNvPr id="1961492056" name=""/>
-                    <pic:cNvPicPr/>
-                  </pic:nvPicPr>
-                  <pic:blipFill>
-                    <a:blip r:embed="rId76"/>
-                    <a:stretch>
-                      <a:fillRect/>
-                    </a:stretch>
-                  </pic:blipFill>
-                  <pic:spPr>
-                    <a:xfrm>
-                      <a:off x="0" y="0"/>
-                      <a:ext cx="5731510" cy="2551430"/>
+          <wp:inline distT="0" distB="0" distL="0" distR="0" wp14:anchorId="1D951FF0" wp14:editId="08C58FD3">
+            <wp:extent cx="5731510" cy="4032250"/>
+            <wp:effectExtent l="0" t="0" r="2540" b="6350"/>
+            <wp:docPr id="212400108" name="Picture 1"/>
+            <wp:cNvGraphicFramePr>
+              <a:graphicFrameLocks xmlns:a="http://schemas.openxmlformats.org/drawingml/2006/main" noChangeAspect="1"/>
+            </wp:cNvGraphicFramePr>
+            <a:graphic xmlns:a="http://schemas.openxmlformats.org/drawingml/2006/main">
+              <a:graphicData uri="http://schemas.openxmlformats.org/drawingml/2006/picture">
+                <pic:pic xmlns:pic="http://schemas.openxmlformats.org/drawingml/2006/picture">
+                  <pic:nvPicPr>
+                    <pic:cNvPr id="212400108" name=""/>
+                    <pic:cNvPicPr/>
+                  </pic:nvPicPr>
+                  <pic:blipFill>
+                    <a:blip r:embed="rId79"/>
+                    <a:stretch>
+                      <a:fillRect/>
+                    </a:stretch>
+                  </pic:blipFill>
+                  <pic:spPr>
+                    <a:xfrm>
+                      <a:off x="0" y="0"/>
+                      <a:ext cx="5731510" cy="4032250"/>
                     </a:xfrm>
                     <a:prstGeom prst="rect">
                       <a:avLst/>
@@ -4882,30 +5375,30 @@
     <w:p>
       <w:r>
         <w:drawing>
-          <wp:inline distT="0" distB="0" distL="0" distR="0" wp14:anchorId="0EFA4622" wp14:editId="273205DF">
-            <wp:extent cx="5731510" cy="3322955"/>
+          <wp:inline distT="0" distB="0" distL="0" distR="0" wp14:anchorId="24EA3DDA" wp14:editId="6B5456E0">
+            <wp:extent cx="5731510" cy="2465070"/>
             <wp:effectExtent l="0" t="0" r="2540" b="0"/>
-            <wp:docPr id="201513196" name="Picture 1"/>
-            <wp:cNvGraphicFramePr>
-              <a:graphicFrameLocks xmlns:a="http://schemas.openxmlformats.org/drawingml/2006/main" noChangeAspect="1"/>
-            </wp:cNvGraphicFramePr>
-            <a:graphic xmlns:a="http://schemas.openxmlformats.org/drawingml/2006/main">
-              <a:graphicData uri="http://schemas.openxmlformats.org/drawingml/2006/picture">
-                <pic:pic xmlns:pic="http://schemas.openxmlformats.org/drawingml/2006/picture">
-                  <pic:nvPicPr>
-                    <pic:cNvPr id="201513196" name=""/>
-                    <pic:cNvPicPr/>
-                  </pic:nvPicPr>
-                  <pic:blipFill>
-                    <a:blip r:embed="rId77"/>
-                    <a:stretch>
-                      <a:fillRect/>
-                    </a:stretch>
-                  </pic:blipFill>
-                  <pic:spPr>
-                    <a:xfrm>
-                      <a:off x="0" y="0"/>
-                      <a:ext cx="5731510" cy="3322955"/>
+            <wp:docPr id="472670466" name="Picture 1"/>
+            <wp:cNvGraphicFramePr>
+              <a:graphicFrameLocks xmlns:a="http://schemas.openxmlformats.org/drawingml/2006/main" noChangeAspect="1"/>
+            </wp:cNvGraphicFramePr>
+            <a:graphic xmlns:a="http://schemas.openxmlformats.org/drawingml/2006/main">
+              <a:graphicData uri="http://schemas.openxmlformats.org/drawingml/2006/picture">
+                <pic:pic xmlns:pic="http://schemas.openxmlformats.org/drawingml/2006/picture">
+                  <pic:nvPicPr>
+                    <pic:cNvPr id="472670466" name=""/>
+                    <pic:cNvPicPr/>
+                  </pic:nvPicPr>
+                  <pic:blipFill>
+                    <a:blip r:embed="rId80"/>
+                    <a:stretch>
+                      <a:fillRect/>
+                    </a:stretch>
+                  </pic:blipFill>
+                  <pic:spPr>
+                    <a:xfrm>
+                      <a:off x="0" y="0"/>
+                      <a:ext cx="5731510" cy="2465070"/>
                     </a:xfrm>
                     <a:prstGeom prst="rect">
                       <a:avLst/>
@@ -4930,6 +5423,9 @@
     </w:p>
     <w:p>
       <w:r>
+        <w:rPr>
+          <w:noProof/>
+        </w:rPr>
         <w:drawing>
           <wp:inline distT="0" distB="0" distL="0" distR="0" wp14:anchorId="10D21DE5" wp14:editId="361DE678">
             <wp:extent cx="5731510" cy="3245485"/>
@@ -4946,7 +5442,7 @@
                     <pic:cNvPicPr/>
                   </pic:nvPicPr>
                   <pic:blipFill>
-                    <a:blip r:embed="rId78"/>
+                    <a:blip r:embed="rId81"/>
                     <a:stretch>
                       <a:fillRect/>
                     </a:stretch>
@@ -5079,7 +5575,6 @@
         <w:rPr>
           <w:rFonts w:ascii="Segoe UI Emoji" w:hAnsi="Segoe UI Emoji" w:cs="Segoe UI Emoji"/>
         </w:rPr>
-        <w:lastRenderedPageBreak/>
         <w:t>🤔</w:t>
       </w:r>
       <w:r>
@@ -6010,6 +6505,7 @@
   <w:style w:type="character" w:default="1" w:styleId="DefaultParagraphFont">
     <w:name w:val="Default Paragraph Font"/>
     <w:uiPriority w:val="1"/>
+    <w:semiHidden/>
     <w:unhideWhenUsed/>
   </w:style>
   <w:style w:type="table" w:default="1" w:styleId="TableNormal">
@@ -6663,4 +7159,16 @@
     </a:ext>
   </a:extLst>
 </a:theme>
+</file>
+
+<file path=customXml/item1.xml><?xml version="1.0" encoding="utf-8"?>
+<b:Sources xmlns:b="http://schemas.openxmlformats.org/officeDocument/2006/bibliography" xmlns="http://schemas.openxmlformats.org/officeDocument/2006/bibliography" SelectedStyle="\APASixthEditionOfficeOnline.xsl" StyleName="APA" Version="6"/>
+</file>
+
+<file path=customXml/itemProps1.xml><?xml version="1.0" encoding="utf-8"?>
+<ds:datastoreItem xmlns:ds="http://schemas.openxmlformats.org/officeDocument/2006/customXml" ds:itemID="{F74A6A24-5D31-4380-8B47-70F8BA33EE68}">
+  <ds:schemaRefs>
+    <ds:schemaRef ds:uri="http://schemas.openxmlformats.org/officeDocument/2006/bibliography"/>
+  </ds:schemaRefs>
+</ds:datastoreItem>
 </file>
</xml_diff>